<commit_message>
Add packet making (with tests) and a new hole puncher (with tests)
</commit_message>
<xml_diff>
--- a/Reliable Udp.docx
+++ b/Reliable Udp.docx
@@ -3,10 +3,18 @@
 <w:document xmlns:wpc="http://schemas.microsoft.com/office/word/2010/wordprocessingCanvas" xmlns:cx="http://schemas.microsoft.com/office/drawing/2014/chartex" xmlns:cx1="http://schemas.microsoft.com/office/drawing/2015/9/8/chartex" xmlns:cx2="http://schemas.microsoft.com/office/drawing/2015/10/21/chartex" xmlns:cx3="http://schemas.microsoft.com/office/drawing/2016/5/9/chartex" xmlns:cx4="http://schemas.microsoft.com/office/drawing/2016/5/10/chartex" xmlns:cx5="http://schemas.microsoft.com/office/drawing/2016/5/11/chartex" xmlns:cx6="http://schemas.microsoft.com/office/drawing/2016/5/12/chartex" xmlns:cx7="http://schemas.microsoft.com/office/drawing/2016/5/13/chartex" xmlns:cx8="http://schemas.microsoft.com/office/drawing/2016/5/14/chartex" xmlns:mc="http://schemas.openxmlformats.org/markup-compatibility/2006" xmlns:aink="http://schemas.microsoft.com/office/drawing/2016/ink" xmlns:am3d="http://schemas.microsoft.com/office/drawing/2017/model3d" xmlns:o="urn:schemas-microsoft-com:office:office" xmlns:oel="http://schemas.microsoft.com/office/2019/extlst" xmlns:r="http://schemas.openxmlformats.org/officeDocument/2006/relationships" xmlns:m="http://schemas.openxmlformats.org/officeDocument/2006/math" xmlns:v="urn:schemas-microsoft-com:vml" xmlns:wp14="http://schemas.microsoft.com/office/word/2010/wordprocessingDrawing" xmlns:wp="http://schemas.openxmlformats.org/drawingml/2006/wordprocessingDrawing" xmlns:w10="urn:schemas-microsoft-com:office:word" xmlns:w="http://schemas.openxmlformats.org/wordprocessingml/2006/main" xmlns:w14="http://schemas.microsoft.com/office/word/2010/wordml" xmlns:w15="http://schemas.microsoft.com/office/word/2012/wordml" xmlns:w16cex="http://schemas.microsoft.com/office/word/2018/wordml/cex" xmlns:w16cid="http://schemas.microsoft.com/office/word/2016/wordml/cid" xmlns:w16="http://schemas.microsoft.com/office/word/2018/wordml" xmlns:w16du="http://schemas.microsoft.com/office/word/2023/wordml/word16du" xmlns:w16sdtdh="http://schemas.microsoft.com/office/word/2020/wordml/sdtdatahash" xmlns:w16sdtfl="http://schemas.microsoft.com/office/word/2024/wordml/sdtformatlock" xmlns:w16se="http://schemas.microsoft.com/office/word/2015/wordml/symex" xmlns:wpg="http://schemas.microsoft.com/office/word/2010/wordprocessingGroup" xmlns:wpi="http://schemas.microsoft.com/office/word/2010/wordprocessingInk" xmlns:wne="http://schemas.microsoft.com/office/word/2006/wordml" xmlns:wps="http://schemas.microsoft.com/office/word/2010/wordprocessingShape" mc:Ignorable="w14 w15 w16se w16cid w16 w16cex w16sdtdh w16sdtfl w16du wp14">
   <w:body>
     <w:p>
+      <w:pPr>
+        <w:rPr>
+          <w:sz w:val="20"/>
+          <w:szCs w:val="20"/>
+        </w:rPr>
+      </w:pPr>
       <w:hyperlink r:id="rId5" w:history="1">
         <w:r>
           <w:rPr>
             <w:rStyle w:val="Hyperlink"/>
+            <w:sz w:val="20"/>
+            <w:szCs w:val="20"/>
           </w:rPr>
           <w:t>https://io7m.com/documents/udp-reliable/</w:t>
         </w:r>
@@ -16,11 +24,15 @@
       <w:pPr>
         <w:rPr>
           <w:rFonts w:ascii="Consolas" w:hAnsi="Consolas"/>
-        </w:rPr>
-      </w:pPr>
-      <w:r>
-        <w:rPr>
-          <w:rFonts w:ascii="Consolas" w:hAnsi="Consolas"/>
+          <w:sz w:val="20"/>
+          <w:szCs w:val="20"/>
+        </w:rPr>
+      </w:pPr>
+      <w:r>
+        <w:rPr>
+          <w:rFonts w:ascii="Consolas" w:hAnsi="Consolas"/>
+          <w:sz w:val="20"/>
+          <w:szCs w:val="20"/>
         </w:rPr>
         <w:t>Types of packets:</w:t>
       </w:r>
@@ -34,11 +46,15 @@
         </w:numPr>
         <w:rPr>
           <w:rFonts w:ascii="Consolas" w:hAnsi="Consolas"/>
-        </w:rPr>
-      </w:pPr>
-      <w:r>
-        <w:rPr>
-          <w:rFonts w:ascii="Consolas" w:hAnsi="Consolas"/>
+          <w:sz w:val="20"/>
+          <w:szCs w:val="20"/>
+        </w:rPr>
+      </w:pPr>
+      <w:r>
+        <w:rPr>
+          <w:rFonts w:ascii="Consolas" w:hAnsi="Consolas"/>
+          <w:sz w:val="20"/>
+          <w:szCs w:val="20"/>
         </w:rPr>
         <w:t>Reliable (ordered)</w:t>
       </w:r>
@@ -52,11 +68,15 @@
         </w:numPr>
         <w:rPr>
           <w:rFonts w:ascii="Consolas" w:hAnsi="Consolas"/>
-        </w:rPr>
-      </w:pPr>
-      <w:r>
-        <w:rPr>
-          <w:rFonts w:ascii="Consolas" w:hAnsi="Consolas"/>
+          <w:sz w:val="20"/>
+          <w:szCs w:val="20"/>
+        </w:rPr>
+      </w:pPr>
+      <w:r>
+        <w:rPr>
+          <w:rFonts w:ascii="Consolas" w:hAnsi="Consolas"/>
+          <w:sz w:val="20"/>
+          <w:szCs w:val="20"/>
         </w:rPr>
         <w:t>Unreliable (ordered)</w:t>
       </w:r>
@@ -70,24 +90,62 @@
         </w:numPr>
         <w:rPr>
           <w:rFonts w:ascii="Consolas" w:hAnsi="Consolas"/>
-        </w:rPr>
-      </w:pPr>
-      <w:r>
-        <w:rPr>
-          <w:rFonts w:ascii="Consolas" w:hAnsi="Consolas"/>
+          <w:sz w:val="20"/>
+          <w:szCs w:val="20"/>
+        </w:rPr>
+      </w:pPr>
+      <w:r>
+        <w:rPr>
+          <w:rFonts w:ascii="Consolas" w:hAnsi="Consolas"/>
+          <w:sz w:val="20"/>
+          <w:szCs w:val="20"/>
         </w:rPr>
         <w:t>Ack-only</w:t>
       </w:r>
     </w:p>
     <w:p>
       <w:pPr>
-        <w:rPr>
-          <w:rFonts w:ascii="Consolas" w:hAnsi="Consolas"/>
-        </w:rPr>
-      </w:pPr>
-      <w:r>
-        <w:rPr>
-          <w:rFonts w:ascii="Consolas" w:hAnsi="Consolas"/>
+        <w:pStyle w:val="ListParagraph"/>
+        <w:numPr>
+          <w:ilvl w:val="0"/>
+          <w:numId w:val="1"/>
+        </w:numPr>
+        <w:rPr>
+          <w:rFonts w:ascii="Consolas" w:hAnsi="Consolas"/>
+          <w:sz w:val="20"/>
+          <w:szCs w:val="20"/>
+        </w:rPr>
+      </w:pPr>
+      <w:r>
+        <w:rPr>
+          <w:rFonts w:ascii="Consolas" w:hAnsi="Consolas"/>
+          <w:sz w:val="20"/>
+          <w:szCs w:val="20"/>
+        </w:rPr>
+        <w:t>Keep-alive packet (no data</w:t>
+      </w:r>
+      <w:r>
+        <w:rPr>
+          <w:rFonts w:ascii="Consolas" w:hAnsi="Consolas"/>
+          <w:sz w:val="20"/>
+          <w:szCs w:val="20"/>
+        </w:rPr>
+        <w:t>)</w:t>
+      </w:r>
+    </w:p>
+    <w:p>
+      <w:pPr>
+        <w:rPr>
+          <w:rFonts w:ascii="Consolas" w:hAnsi="Consolas"/>
+          <w:sz w:val="20"/>
+          <w:szCs w:val="20"/>
+        </w:rPr>
+      </w:pPr>
+      <w:r>
+        <w:rPr>
+          <w:rFonts w:ascii="Consolas" w:hAnsi="Consolas"/>
+          <w:sz w:val="20"/>
+          <w:szCs w:val="20"/>
         </w:rPr>
         <w:t>General Header:</w:t>
       </w:r>
@@ -96,17 +154,23 @@
       <w:pPr>
         <w:rPr>
           <w:rFonts w:ascii="Consolas" w:hAnsi="Consolas"/>
-        </w:rPr>
-      </w:pPr>
-      <w:r>
-        <w:rPr>
-          <w:rFonts w:ascii="Consolas" w:hAnsi="Consolas"/>
+          <w:sz w:val="20"/>
+          <w:szCs w:val="20"/>
+        </w:rPr>
+      </w:pPr>
+      <w:r>
+        <w:rPr>
+          <w:rFonts w:ascii="Consolas" w:hAnsi="Consolas"/>
+          <w:sz w:val="20"/>
+          <w:szCs w:val="20"/>
         </w:rPr>
         <w:t xml:space="preserve">0        1        2        3        </w:t>
       </w:r>
       <w:r>
         <w:rPr>
           <w:rFonts w:ascii="Consolas" w:hAnsi="Consolas"/>
+          <w:sz w:val="20"/>
+          <w:szCs w:val="20"/>
         </w:rPr>
         <w:t>4</w:t>
       </w:r>
@@ -115,11 +179,15 @@
       <w:pPr>
         <w:rPr>
           <w:rFonts w:ascii="Consolas" w:hAnsi="Consolas"/>
-        </w:rPr>
-      </w:pPr>
-      <w:r>
-        <w:rPr>
-          <w:rFonts w:ascii="Consolas" w:hAnsi="Consolas"/>
+          <w:sz w:val="20"/>
+          <w:szCs w:val="20"/>
+        </w:rPr>
+      </w:pPr>
+      <w:r>
+        <w:rPr>
+          <w:rFonts w:ascii="Consolas" w:hAnsi="Consolas"/>
+          <w:sz w:val="20"/>
+          <w:szCs w:val="20"/>
         </w:rPr>
         <w:t>+--------+--------+--------+--------+</w:t>
       </w:r>
@@ -128,23 +196,31 @@
       <w:pPr>
         <w:rPr>
           <w:rFonts w:ascii="Consolas" w:hAnsi="Consolas"/>
-        </w:rPr>
-      </w:pPr>
-      <w:r>
-        <w:rPr>
-          <w:rFonts w:ascii="Consolas" w:hAnsi="Consolas"/>
+          <w:sz w:val="20"/>
+          <w:szCs w:val="20"/>
+        </w:rPr>
+      </w:pPr>
+      <w:r>
+        <w:rPr>
+          <w:rFonts w:ascii="Consolas" w:hAnsi="Consolas"/>
+          <w:sz w:val="20"/>
+          <w:szCs w:val="20"/>
         </w:rPr>
         <w:t xml:space="preserve">|           SEQ        </w:t>
       </w:r>
       <w:r>
         <w:rPr>
           <w:rFonts w:ascii="Consolas" w:hAnsi="Consolas"/>
+          <w:sz w:val="20"/>
+          <w:szCs w:val="20"/>
         </w:rPr>
         <w:t xml:space="preserve">    |RUAF----</w:t>
       </w:r>
       <w:r>
         <w:rPr>
           <w:rFonts w:ascii="Consolas" w:hAnsi="Consolas"/>
+          <w:sz w:val="20"/>
+          <w:szCs w:val="20"/>
         </w:rPr>
         <w:t>|</w:t>
       </w:r>
@@ -153,23 +229,31 @@
       <w:pPr>
         <w:rPr>
           <w:rFonts w:ascii="Consolas" w:hAnsi="Consolas"/>
-        </w:rPr>
-      </w:pPr>
-      <w:r>
-        <w:rPr>
-          <w:rFonts w:ascii="Consolas" w:hAnsi="Consolas"/>
+          <w:sz w:val="20"/>
+          <w:szCs w:val="20"/>
+        </w:rPr>
+      </w:pPr>
+      <w:r>
+        <w:rPr>
+          <w:rFonts w:ascii="Consolas" w:hAnsi="Consolas"/>
+          <w:sz w:val="20"/>
+          <w:szCs w:val="20"/>
         </w:rPr>
         <w:t>+</w:t>
       </w:r>
       <w:r>
         <w:rPr>
           <w:rFonts w:ascii="Consolas" w:hAnsi="Consolas"/>
+          <w:sz w:val="20"/>
+          <w:szCs w:val="20"/>
         </w:rPr>
         <w:t>--------+--------+--------+--------+</w:t>
       </w:r>
       <w:r>
         <w:rPr>
           <w:rFonts w:ascii="Consolas" w:hAnsi="Consolas"/>
+          <w:sz w:val="20"/>
+          <w:szCs w:val="20"/>
         </w:rPr>
         <w:t xml:space="preserve"> </w:t>
       </w:r>
@@ -178,41 +262,55 @@
       <w:pPr>
         <w:rPr>
           <w:rFonts w:ascii="Consolas" w:hAnsi="Consolas"/>
-        </w:rPr>
-      </w:pPr>
-      <w:r>
-        <w:rPr>
-          <w:rFonts w:ascii="Consolas" w:hAnsi="Consolas"/>
+          <w:sz w:val="20"/>
+          <w:szCs w:val="20"/>
+        </w:rPr>
+      </w:pPr>
+      <w:r>
+        <w:rPr>
+          <w:rFonts w:ascii="Consolas" w:hAnsi="Consolas"/>
+          <w:sz w:val="20"/>
+          <w:szCs w:val="20"/>
         </w:rPr>
         <w:t xml:space="preserve">|           </w:t>
       </w:r>
       <w:r>
         <w:rPr>
           <w:rFonts w:ascii="Consolas" w:hAnsi="Consolas"/>
+          <w:sz w:val="20"/>
+          <w:szCs w:val="20"/>
         </w:rPr>
         <w:t>ACK</w:t>
       </w:r>
       <w:r>
         <w:rPr>
           <w:rFonts w:ascii="Consolas" w:hAnsi="Consolas"/>
+          <w:sz w:val="20"/>
+          <w:szCs w:val="20"/>
         </w:rPr>
         <w:t xml:space="preserve">            </w:t>
       </w:r>
       <w:r>
         <w:rPr>
           <w:rFonts w:ascii="Consolas" w:hAnsi="Consolas"/>
+          <w:sz w:val="20"/>
+          <w:szCs w:val="20"/>
         </w:rPr>
         <w:t>|</w:t>
       </w:r>
       <w:r>
         <w:rPr>
           <w:rFonts w:ascii="Consolas" w:hAnsi="Consolas"/>
+          <w:sz w:val="20"/>
+          <w:szCs w:val="20"/>
         </w:rPr>
         <w:t>--------</w:t>
       </w:r>
       <w:r>
         <w:rPr>
           <w:rFonts w:ascii="Consolas" w:hAnsi="Consolas"/>
+          <w:sz w:val="20"/>
+          <w:szCs w:val="20"/>
         </w:rPr>
         <w:t>|</w:t>
       </w:r>
@@ -221,11 +319,15 @@
       <w:pPr>
         <w:rPr>
           <w:rFonts w:ascii="Consolas" w:hAnsi="Consolas"/>
-        </w:rPr>
-      </w:pPr>
-      <w:r>
-        <w:rPr>
-          <w:rFonts w:ascii="Consolas" w:hAnsi="Consolas"/>
+          <w:sz w:val="20"/>
+          <w:szCs w:val="20"/>
+        </w:rPr>
+      </w:pPr>
+      <w:r>
+        <w:rPr>
+          <w:rFonts w:ascii="Consolas" w:hAnsi="Consolas"/>
+          <w:sz w:val="20"/>
+          <w:szCs w:val="20"/>
         </w:rPr>
         <w:t>+--------+--------+--------+--------+</w:t>
       </w:r>
@@ -234,11 +336,15 @@
       <w:pPr>
         <w:rPr>
           <w:rFonts w:ascii="Consolas" w:hAnsi="Consolas"/>
-        </w:rPr>
-      </w:pPr>
-      <w:r>
-        <w:rPr>
-          <w:rFonts w:ascii="Consolas" w:hAnsi="Consolas"/>
+          <w:sz w:val="20"/>
+          <w:szCs w:val="20"/>
+        </w:rPr>
+      </w:pPr>
+      <w:r>
+        <w:rPr>
+          <w:rFonts w:ascii="Consolas" w:hAnsi="Consolas"/>
+          <w:sz w:val="20"/>
+          <w:szCs w:val="20"/>
         </w:rPr>
         <w:t>Reliable Header:</w:t>
       </w:r>
@@ -247,11 +353,15 @@
       <w:pPr>
         <w:rPr>
           <w:rFonts w:ascii="Consolas" w:hAnsi="Consolas"/>
-        </w:rPr>
-      </w:pPr>
-      <w:r>
-        <w:rPr>
-          <w:rFonts w:ascii="Consolas" w:hAnsi="Consolas"/>
+          <w:sz w:val="20"/>
+          <w:szCs w:val="20"/>
+        </w:rPr>
+      </w:pPr>
+      <w:r>
+        <w:rPr>
+          <w:rFonts w:ascii="Consolas" w:hAnsi="Consolas"/>
+          <w:sz w:val="20"/>
+          <w:szCs w:val="20"/>
         </w:rPr>
         <w:t>0        1        2        3        4</w:t>
       </w:r>
@@ -260,11 +370,15 @@
       <w:pPr>
         <w:rPr>
           <w:rFonts w:ascii="Consolas" w:hAnsi="Consolas"/>
-        </w:rPr>
-      </w:pPr>
-      <w:r>
-        <w:rPr>
-          <w:rFonts w:ascii="Consolas" w:hAnsi="Consolas"/>
+          <w:sz w:val="20"/>
+          <w:szCs w:val="20"/>
+        </w:rPr>
+      </w:pPr>
+      <w:r>
+        <w:rPr>
+          <w:rFonts w:ascii="Consolas" w:hAnsi="Consolas"/>
+          <w:sz w:val="20"/>
+          <w:szCs w:val="20"/>
         </w:rPr>
         <w:t>+--------+--------+--------+--------+</w:t>
       </w:r>
@@ -273,23 +387,31 @@
       <w:pPr>
         <w:rPr>
           <w:rFonts w:ascii="Consolas" w:hAnsi="Consolas"/>
-        </w:rPr>
-      </w:pPr>
-      <w:r>
-        <w:rPr>
-          <w:rFonts w:ascii="Consolas" w:hAnsi="Consolas"/>
+          <w:sz w:val="20"/>
+          <w:szCs w:val="20"/>
+        </w:rPr>
+      </w:pPr>
+      <w:r>
+        <w:rPr>
+          <w:rFonts w:ascii="Consolas" w:hAnsi="Consolas"/>
+          <w:sz w:val="20"/>
+          <w:szCs w:val="20"/>
         </w:rPr>
         <w:t>|           SEQ            |</w:t>
       </w:r>
       <w:r>
         <w:rPr>
           <w:rFonts w:ascii="Consolas" w:hAnsi="Consolas"/>
+          <w:sz w:val="20"/>
+          <w:szCs w:val="20"/>
         </w:rPr>
         <w:t>10</w:t>
       </w:r>
       <w:r>
         <w:rPr>
           <w:rFonts w:ascii="Consolas" w:hAnsi="Consolas"/>
+          <w:sz w:val="20"/>
+          <w:szCs w:val="20"/>
         </w:rPr>
         <w:t>AF----|</w:t>
       </w:r>
@@ -298,11 +420,15 @@
       <w:pPr>
         <w:rPr>
           <w:rFonts w:ascii="Consolas" w:hAnsi="Consolas"/>
-        </w:rPr>
-      </w:pPr>
-      <w:r>
-        <w:rPr>
-          <w:rFonts w:ascii="Consolas" w:hAnsi="Consolas"/>
+          <w:sz w:val="20"/>
+          <w:szCs w:val="20"/>
+        </w:rPr>
+      </w:pPr>
+      <w:r>
+        <w:rPr>
+          <w:rFonts w:ascii="Consolas" w:hAnsi="Consolas"/>
+          <w:sz w:val="20"/>
+          <w:szCs w:val="20"/>
         </w:rPr>
         <w:t xml:space="preserve">+--------+--------+--------+--------+ </w:t>
       </w:r>
@@ -311,23 +437,31 @@
       <w:pPr>
         <w:rPr>
           <w:rFonts w:ascii="Consolas" w:hAnsi="Consolas"/>
-        </w:rPr>
-      </w:pPr>
-      <w:r>
-        <w:rPr>
-          <w:rFonts w:ascii="Consolas" w:hAnsi="Consolas"/>
+          <w:sz w:val="20"/>
+          <w:szCs w:val="20"/>
+        </w:rPr>
+      </w:pPr>
+      <w:r>
+        <w:rPr>
+          <w:rFonts w:ascii="Consolas" w:hAnsi="Consolas"/>
+          <w:sz w:val="20"/>
+          <w:szCs w:val="20"/>
         </w:rPr>
         <w:t>|           ACK            |</w:t>
       </w:r>
       <w:r>
         <w:rPr>
           <w:rFonts w:ascii="Consolas" w:hAnsi="Consolas"/>
+          <w:sz w:val="20"/>
+          <w:szCs w:val="20"/>
         </w:rPr>
         <w:t>--------</w:t>
       </w:r>
       <w:r>
         <w:rPr>
           <w:rFonts w:ascii="Consolas" w:hAnsi="Consolas"/>
+          <w:sz w:val="20"/>
+          <w:szCs w:val="20"/>
         </w:rPr>
         <w:t>|</w:t>
       </w:r>
@@ -336,11 +470,15 @@
       <w:pPr>
         <w:rPr>
           <w:rFonts w:ascii="Consolas" w:hAnsi="Consolas"/>
-        </w:rPr>
-      </w:pPr>
-      <w:r>
-        <w:rPr>
-          <w:rFonts w:ascii="Consolas" w:hAnsi="Consolas"/>
+          <w:sz w:val="20"/>
+          <w:szCs w:val="20"/>
+        </w:rPr>
+      </w:pPr>
+      <w:r>
+        <w:rPr>
+          <w:rFonts w:ascii="Consolas" w:hAnsi="Consolas"/>
+          <w:sz w:val="20"/>
+          <w:szCs w:val="20"/>
         </w:rPr>
         <w:t>+--------+--------+--------+--------+</w:t>
       </w:r>
@@ -349,11 +487,15 @@
       <w:pPr>
         <w:rPr>
           <w:rFonts w:ascii="Consolas" w:hAnsi="Consolas"/>
-        </w:rPr>
-      </w:pPr>
-      <w:r>
-        <w:rPr>
-          <w:rFonts w:ascii="Consolas" w:hAnsi="Consolas"/>
+          <w:sz w:val="20"/>
+          <w:szCs w:val="20"/>
+        </w:rPr>
+      </w:pPr>
+      <w:r>
+        <w:rPr>
+          <w:rFonts w:ascii="Consolas" w:hAnsi="Consolas"/>
+          <w:sz w:val="20"/>
+          <w:szCs w:val="20"/>
         </w:rPr>
         <w:t>Unreliable header:</w:t>
       </w:r>
@@ -362,11 +504,15 @@
       <w:pPr>
         <w:rPr>
           <w:rFonts w:ascii="Consolas" w:hAnsi="Consolas"/>
-        </w:rPr>
-      </w:pPr>
-      <w:r>
-        <w:rPr>
-          <w:rFonts w:ascii="Consolas" w:hAnsi="Consolas"/>
+          <w:sz w:val="20"/>
+          <w:szCs w:val="20"/>
+        </w:rPr>
+      </w:pPr>
+      <w:r>
+        <w:rPr>
+          <w:rFonts w:ascii="Consolas" w:hAnsi="Consolas"/>
+          <w:sz w:val="20"/>
+          <w:szCs w:val="20"/>
         </w:rPr>
         <w:t>0        1        2        3        4</w:t>
       </w:r>
@@ -375,11 +521,15 @@
       <w:pPr>
         <w:rPr>
           <w:rFonts w:ascii="Consolas" w:hAnsi="Consolas"/>
-        </w:rPr>
-      </w:pPr>
-      <w:r>
-        <w:rPr>
-          <w:rFonts w:ascii="Consolas" w:hAnsi="Consolas"/>
+          <w:sz w:val="20"/>
+          <w:szCs w:val="20"/>
+        </w:rPr>
+      </w:pPr>
+      <w:r>
+        <w:rPr>
+          <w:rFonts w:ascii="Consolas" w:hAnsi="Consolas"/>
+          <w:sz w:val="20"/>
+          <w:szCs w:val="20"/>
         </w:rPr>
         <w:t>+--------+--------+--------+--------+</w:t>
       </w:r>
@@ -388,23 +538,31 @@
       <w:pPr>
         <w:rPr>
           <w:rFonts w:ascii="Consolas" w:hAnsi="Consolas"/>
-        </w:rPr>
-      </w:pPr>
-      <w:r>
-        <w:rPr>
-          <w:rFonts w:ascii="Consolas" w:hAnsi="Consolas"/>
+          <w:sz w:val="20"/>
+          <w:szCs w:val="20"/>
+        </w:rPr>
+      </w:pPr>
+      <w:r>
+        <w:rPr>
+          <w:rFonts w:ascii="Consolas" w:hAnsi="Consolas"/>
+          <w:sz w:val="20"/>
+          <w:szCs w:val="20"/>
         </w:rPr>
         <w:t>|           SEQ            |</w:t>
       </w:r>
       <w:r>
         <w:rPr>
           <w:rFonts w:ascii="Consolas" w:hAnsi="Consolas"/>
+          <w:sz w:val="20"/>
+          <w:szCs w:val="20"/>
         </w:rPr>
         <w:t>0100</w:t>
       </w:r>
       <w:r>
         <w:rPr>
           <w:rFonts w:ascii="Consolas" w:hAnsi="Consolas"/>
+          <w:sz w:val="20"/>
+          <w:szCs w:val="20"/>
         </w:rPr>
         <w:t>----|</w:t>
       </w:r>
@@ -413,11 +571,15 @@
       <w:pPr>
         <w:rPr>
           <w:rFonts w:ascii="Consolas" w:hAnsi="Consolas"/>
-        </w:rPr>
-      </w:pPr>
-      <w:r>
-        <w:rPr>
-          <w:rFonts w:ascii="Consolas" w:hAnsi="Consolas"/>
+          <w:sz w:val="20"/>
+          <w:szCs w:val="20"/>
+        </w:rPr>
+      </w:pPr>
+      <w:r>
+        <w:rPr>
+          <w:rFonts w:ascii="Consolas" w:hAnsi="Consolas"/>
+          <w:sz w:val="20"/>
+          <w:szCs w:val="20"/>
         </w:rPr>
         <w:t xml:space="preserve">+--------+--------+--------+--------+ </w:t>
       </w:r>
@@ -426,24 +588,48 @@
       <w:pPr>
         <w:rPr>
           <w:rFonts w:ascii="Consolas" w:hAnsi="Consolas"/>
-        </w:rPr>
-      </w:pPr>
-      <w:r>
-        <w:rPr>
-          <w:rFonts w:ascii="Consolas" w:hAnsi="Consolas"/>
-        </w:rPr>
-        <w:t>Ack-only header:</w:t>
-      </w:r>
-    </w:p>
-    <w:p>
-      <w:pPr>
-        <w:rPr>
-          <w:rFonts w:ascii="Consolas" w:hAnsi="Consolas"/>
-        </w:rPr>
-      </w:pPr>
-      <w:r>
-        <w:rPr>
-          <w:rFonts w:ascii="Consolas" w:hAnsi="Consolas"/>
+          <w:sz w:val="20"/>
+          <w:szCs w:val="20"/>
+        </w:rPr>
+      </w:pPr>
+      <w:r>
+        <w:rPr>
+          <w:rFonts w:ascii="Consolas" w:hAnsi="Consolas"/>
+          <w:sz w:val="20"/>
+          <w:szCs w:val="20"/>
+        </w:rPr>
+        <w:t>Ack-only header</w:t>
+      </w:r>
+      <w:r>
+        <w:rPr>
+          <w:rFonts w:ascii="Consolas" w:hAnsi="Consolas"/>
+          <w:sz w:val="20"/>
+          <w:szCs w:val="20"/>
+        </w:rPr>
+        <w:t xml:space="preserve"> (no payload)</w:t>
+      </w:r>
+      <w:r>
+        <w:rPr>
+          <w:rFonts w:ascii="Consolas" w:hAnsi="Consolas"/>
+          <w:sz w:val="20"/>
+          <w:szCs w:val="20"/>
+        </w:rPr>
+        <w:t>:</w:t>
+      </w:r>
+    </w:p>
+    <w:p>
+      <w:pPr>
+        <w:rPr>
+          <w:rFonts w:ascii="Consolas" w:hAnsi="Consolas"/>
+          <w:sz w:val="20"/>
+          <w:szCs w:val="20"/>
+        </w:rPr>
+      </w:pPr>
+      <w:r>
+        <w:rPr>
+          <w:rFonts w:ascii="Consolas" w:hAnsi="Consolas"/>
+          <w:sz w:val="20"/>
+          <w:szCs w:val="20"/>
         </w:rPr>
         <w:t>0        1        2        3        4</w:t>
       </w:r>
@@ -452,11 +638,15 @@
       <w:pPr>
         <w:rPr>
           <w:rFonts w:ascii="Consolas" w:hAnsi="Consolas"/>
-        </w:rPr>
-      </w:pPr>
-      <w:r>
-        <w:rPr>
-          <w:rFonts w:ascii="Consolas" w:hAnsi="Consolas"/>
+          <w:sz w:val="20"/>
+          <w:szCs w:val="20"/>
+        </w:rPr>
+      </w:pPr>
+      <w:r>
+        <w:rPr>
+          <w:rFonts w:ascii="Consolas" w:hAnsi="Consolas"/>
+          <w:sz w:val="20"/>
+          <w:szCs w:val="20"/>
         </w:rPr>
         <w:t>+--------+--------+--------+--------+</w:t>
       </w:r>
@@ -465,36 +655,64 @@
       <w:pPr>
         <w:rPr>
           <w:rFonts w:ascii="Consolas" w:hAnsi="Consolas"/>
-        </w:rPr>
-      </w:pPr>
-      <w:r>
-        <w:rPr>
-          <w:rFonts w:ascii="Consolas" w:hAnsi="Consolas"/>
+          <w:sz w:val="20"/>
+          <w:szCs w:val="20"/>
+        </w:rPr>
+      </w:pPr>
+      <w:r>
+        <w:rPr>
+          <w:rFonts w:ascii="Consolas" w:hAnsi="Consolas"/>
+          <w:sz w:val="20"/>
+          <w:szCs w:val="20"/>
         </w:rPr>
         <w:t xml:space="preserve">|           </w:t>
       </w:r>
       <w:r>
         <w:rPr>
           <w:rFonts w:ascii="Consolas" w:hAnsi="Consolas"/>
+          <w:sz w:val="20"/>
+          <w:szCs w:val="20"/>
         </w:rPr>
         <w:t>ACK</w:t>
       </w:r>
       <w:r>
         <w:rPr>
           <w:rFonts w:ascii="Consolas" w:hAnsi="Consolas"/>
-        </w:rPr>
-        <w:t xml:space="preserve">            |0100----|</w:t>
-      </w:r>
-    </w:p>
-    <w:p>
-      <w:pPr>
-        <w:rPr>
-          <w:rFonts w:ascii="Consolas" w:hAnsi="Consolas"/>
-        </w:rPr>
-      </w:pPr>
-      <w:r>
-        <w:rPr>
-          <w:rFonts w:ascii="Consolas" w:hAnsi="Consolas"/>
+          <w:sz w:val="20"/>
+          <w:szCs w:val="20"/>
+        </w:rPr>
+        <w:t xml:space="preserve">            |0</w:t>
+      </w:r>
+      <w:r>
+        <w:rPr>
+          <w:rFonts w:ascii="Consolas" w:hAnsi="Consolas"/>
+          <w:sz w:val="20"/>
+          <w:szCs w:val="20"/>
+        </w:rPr>
+        <w:t>01</w:t>
+      </w:r>
+      <w:r>
+        <w:rPr>
+          <w:rFonts w:ascii="Consolas" w:hAnsi="Consolas"/>
+          <w:sz w:val="20"/>
+          <w:szCs w:val="20"/>
+        </w:rPr>
+        <w:t>0----|</w:t>
+      </w:r>
+    </w:p>
+    <w:p>
+      <w:pPr>
+        <w:rPr>
+          <w:rFonts w:ascii="Consolas" w:hAnsi="Consolas"/>
+          <w:sz w:val="20"/>
+          <w:szCs w:val="20"/>
+        </w:rPr>
+      </w:pPr>
+      <w:r>
+        <w:rPr>
+          <w:rFonts w:ascii="Consolas" w:hAnsi="Consolas"/>
+          <w:sz w:val="20"/>
+          <w:szCs w:val="20"/>
         </w:rPr>
         <w:t xml:space="preserve">+--------+--------+--------+--------+ </w:t>
       </w:r>
@@ -503,8 +721,43 @@
       <w:pPr>
         <w:rPr>
           <w:rFonts w:ascii="Consolas" w:hAnsi="Consolas"/>
-        </w:rPr>
-      </w:pPr>
+          <w:sz w:val="20"/>
+          <w:szCs w:val="20"/>
+        </w:rPr>
+      </w:pPr>
+      <w:r>
+        <w:rPr>
+          <w:rFonts w:ascii="Consolas" w:hAnsi="Consolas"/>
+          <w:sz w:val="20"/>
+          <w:szCs w:val="20"/>
+        </w:rPr>
+        <w:t>After the header is the payload.</w:t>
+      </w:r>
+    </w:p>
+    <w:p>
+      <w:pPr>
+        <w:rPr>
+          <w:rFonts w:ascii="Consolas" w:hAnsi="Consolas"/>
+          <w:sz w:val="20"/>
+          <w:szCs w:val="20"/>
+        </w:rPr>
+      </w:pPr>
+      <w:r>
+        <w:rPr>
+          <w:rFonts w:ascii="Consolas" w:hAnsi="Consolas"/>
+          <w:sz w:val="20"/>
+          <w:szCs w:val="20"/>
+        </w:rPr>
+        <w:t>The maximum reliable UDP payload size is 508 bytes.</w:t>
+      </w:r>
+      <w:r>
+        <w:rPr>
+          <w:rFonts w:ascii="Consolas" w:hAnsi="Consolas"/>
+          <w:sz w:val="20"/>
+          <w:szCs w:val="20"/>
+        </w:rPr>
+        <w:t xml:space="preserve"> Data will be merged such that the data forms a stream (with no individual messages).</w:t>
+      </w:r>
     </w:p>
     <w:sectPr>
       <w:pgSz w:w="11906" w:h="16838"/>

</xml_diff>

<commit_message>
Reliable sending implemented. Cannot close connections.
</commit_message>
<xml_diff>
--- a/Reliable Udp.docx
+++ b/Reliable Udp.docx
@@ -346,7 +346,23 @@
           <w:sz w:val="20"/>
           <w:szCs w:val="20"/>
         </w:rPr>
-        <w:t>Reliable Header:</w:t>
+        <w:t>Reliable Header</w:t>
+      </w:r>
+      <w:r>
+        <w:rPr>
+          <w:rFonts w:ascii="Consolas" w:hAnsi="Consolas"/>
+          <w:sz w:val="20"/>
+          <w:szCs w:val="20"/>
+        </w:rPr>
+        <w:t xml:space="preserve"> (with ACK)</w:t>
+      </w:r>
+      <w:r>
+        <w:rPr>
+          <w:rFonts w:ascii="Consolas" w:hAnsi="Consolas"/>
+          <w:sz w:val="20"/>
+          <w:szCs w:val="20"/>
+        </w:rPr>
+        <w:t>:</w:t>
       </w:r>
     </w:p>
     <w:p>
@@ -413,7 +429,15 @@
           <w:sz w:val="20"/>
           <w:szCs w:val="20"/>
         </w:rPr>
-        <w:t>AF----|</w:t>
+        <w:t>1</w:t>
+      </w:r>
+      <w:r>
+        <w:rPr>
+          <w:rFonts w:ascii="Consolas" w:hAnsi="Consolas"/>
+          <w:sz w:val="20"/>
+          <w:szCs w:val="20"/>
+        </w:rPr>
+        <w:t>F----|</w:t>
       </w:r>
     </w:p>
     <w:p>

</xml_diff>